<commit_message>
Added a new question about time "flow"
</commit_message>
<xml_diff>
--- a/IFT220 Lab4 Worksheet.docx
+++ b/IFT220 Lab4 Worksheet.docx
@@ -43,6 +43,7 @@
           <w:p>
             <w:pPr>
               <w:pStyle w:val="Heading2"/>
+              <w:outlineLvl w:val="1"/>
             </w:pPr>
             <w:r>
               <w:t>Time Synchronization</w:t>
@@ -89,8 +90,51 @@
             <w:tcW w:w="3374" w:type="dxa"/>
           </w:tcPr>
           <w:p>
+            <w:r>
+              <w:t>W</w:t>
+            </w:r>
+            <w:r>
+              <w:t>hat's the "flow" of time within the domain after to complete the lab?</w:t>
+            </w:r>
+          </w:p>
+        </w:tc>
+        <w:tc>
+          <w:tcPr>
+            <w:tcW w:w="11016" w:type="dxa"/>
+          </w:tcPr>
+          <w:p>
+            <w:r>
+              <w:rPr>
+                <w:b/>
+              </w:rPr>
+              <w:t>Something</w:t>
+            </w:r>
+            <w:r>
+              <w:t xml:space="preserve"> gets it time from </w:t>
+            </w:r>
+            <w:r>
+              <w:rPr>
+                <w:b/>
+              </w:rPr>
+              <w:t>something else</w:t>
+            </w:r>
+            <w:r>
+              <w:t xml:space="preserve"> that gets its time from . . .</w:t>
+            </w:r>
+            <w:bookmarkStart w:id="0" w:name="_GoBack"/>
+            <w:bookmarkEnd w:id="0"/>
+          </w:p>
+        </w:tc>
+      </w:tr>
+      <w:tr>
+        <w:tc>
+          <w:tcPr>
+            <w:tcW w:w="3374" w:type="dxa"/>
+          </w:tcPr>
+          <w:p>
             <w:pPr>
               <w:pStyle w:val="Heading2"/>
+              <w:outlineLvl w:val="1"/>
             </w:pPr>
             <w:r>
               <w:t>Default Password Policy</w:t>
@@ -222,6 +266,7 @@
           <w:p>
             <w:pPr>
               <w:pStyle w:val="Heading2"/>
+              <w:outlineLvl w:val="1"/>
             </w:pPr>
             <w:r>
               <w:lastRenderedPageBreak/>
@@ -517,13 +562,7 @@
           <w:p/>
           <w:p>
             <w:r>
-              <w:t xml:space="preserve">List and explain the other group(s) that contain </w:t>
-            </w:r>
-            <w:r>
-              <w:t>Privileged Accounts</w:t>
-            </w:r>
-            <w:r>
-              <w:t>, if any.</w:t>
+              <w:t>List and explain the other group(s) that contain Privileged Accounts, if any.</w:t>
             </w:r>
           </w:p>
         </w:tc>
@@ -535,10 +574,7 @@
         </w:tc>
       </w:tr>
     </w:tbl>
-    <w:p>
-      <w:bookmarkStart w:id="0" w:name="_GoBack"/>
-      <w:bookmarkEnd w:id="0"/>
-    </w:p>
+    <w:p/>
     <w:sectPr>
       <w:pgSz w:w="15840" w:h="12240" w:orient="landscape"/>
       <w:pgMar w:top="720" w:right="720" w:bottom="720" w:left="720" w:header="720" w:footer="720" w:gutter="0"/>

</xml_diff>